<commit_message>
Added comments and changes to BMO
</commit_message>
<xml_diff>
--- a/Data Scientist - BMO/Allen-SIP_Resume.docx
+++ b/Data Scientist - BMO/Allen-SIP_Resume.docx
@@ -323,102 +323,14 @@
                 <w:lang w:val="en-CA" w:eastAsia="en-CA"/>
               </w:rPr>
             </w:pPr>
+            <w:commentRangeStart w:id="0"/>
             <w:r>
               <w:rPr>
                 <w:rFonts w:ascii="Times New Roman" w:eastAsia="Times New Roman" w:hAnsi="Times New Roman" w:cs="Times New Roman"/>
                 <w:color w:val="000000"/>
                 <w:lang w:val="en-CA" w:eastAsia="en-CA"/>
               </w:rPr>
-              <w:t>Python</w:t>
-            </w:r>
-          </w:p>
-        </w:tc>
-        <w:tc>
-          <w:tcPr>
-            <w:tcW w:w="3117" w:type="dxa"/>
-          </w:tcPr>
-          <w:p>
-            <w:pPr>
-              <w:pStyle w:val="ListParagraph"/>
-              <w:numPr>
-                <w:ilvl w:val="0"/>
-                <w:numId w:val="13"/>
-              </w:numPr>
-              <w:spacing w:line="276" w:lineRule="auto"/>
-              <w:textAlignment w:val="baseline"/>
-              <w:rPr>
-                <w:rFonts w:ascii="Times New Roman" w:eastAsia="Times New Roman" w:hAnsi="Times New Roman" w:cs="Times New Roman"/>
-                <w:color w:val="000000"/>
-                <w:lang w:val="en-CA" w:eastAsia="en-CA"/>
-              </w:rPr>
-            </w:pPr>
-            <w:r>
-              <w:rPr>
-                <w:rFonts w:ascii="Times New Roman" w:eastAsia="Times New Roman" w:hAnsi="Times New Roman" w:cs="Times New Roman"/>
-                <w:color w:val="000000"/>
-                <w:lang w:val="en-CA" w:eastAsia="en-CA"/>
-              </w:rPr>
-              <w:t>Java</w:t>
-            </w:r>
-          </w:p>
-        </w:tc>
-        <w:tc>
-          <w:tcPr>
-            <w:tcW w:w="3117" w:type="dxa"/>
-          </w:tcPr>
-          <w:p>
-            <w:pPr>
-              <w:pStyle w:val="ListParagraph"/>
-              <w:numPr>
-                <w:ilvl w:val="0"/>
-                <w:numId w:val="13"/>
-              </w:numPr>
-              <w:spacing w:line="276" w:lineRule="auto"/>
-              <w:textAlignment w:val="baseline"/>
-              <w:rPr>
-                <w:rFonts w:ascii="Times New Roman" w:eastAsia="Times New Roman" w:hAnsi="Times New Roman" w:cs="Times New Roman"/>
-                <w:color w:val="000000"/>
-                <w:lang w:val="en-CA" w:eastAsia="en-CA"/>
-              </w:rPr>
-            </w:pPr>
-            <w:r>
-              <w:rPr>
-                <w:rFonts w:ascii="Times New Roman" w:eastAsia="Times New Roman" w:hAnsi="Times New Roman" w:cs="Times New Roman"/>
-                <w:color w:val="000000"/>
-                <w:lang w:val="en-CA" w:eastAsia="en-CA"/>
-              </w:rPr>
-              <w:t>Android Studio</w:t>
-            </w:r>
-          </w:p>
-        </w:tc>
-      </w:tr>
-      <w:tr>
-        <w:tc>
-          <w:tcPr>
-            <w:tcW w:w="3117" w:type="dxa"/>
-          </w:tcPr>
-          <w:p>
-            <w:pPr>
-              <w:pStyle w:val="ListParagraph"/>
-              <w:numPr>
-                <w:ilvl w:val="0"/>
-                <w:numId w:val="13"/>
-              </w:numPr>
-              <w:spacing w:line="276" w:lineRule="auto"/>
-              <w:textAlignment w:val="baseline"/>
-              <w:rPr>
-                <w:rFonts w:ascii="Times New Roman" w:eastAsia="Times New Roman" w:hAnsi="Times New Roman" w:cs="Times New Roman"/>
-                <w:color w:val="000000"/>
-                <w:lang w:val="en-CA" w:eastAsia="en-CA"/>
-              </w:rPr>
-            </w:pPr>
-            <w:r>
-              <w:rPr>
-                <w:rFonts w:ascii="Times New Roman" w:eastAsia="Times New Roman" w:hAnsi="Times New Roman" w:cs="Times New Roman"/>
-                <w:color w:val="000000"/>
-                <w:lang w:val="en-CA" w:eastAsia="en-CA"/>
-              </w:rPr>
-              <w:t>Python SQLite3</w:t>
+              <w:t>Data visualization</w:t>
             </w:r>
           </w:p>
           <w:p>
@@ -471,6 +383,30 @@
                 <w:color w:val="000000"/>
                 <w:lang w:val="en-CA" w:eastAsia="en-CA"/>
               </w:rPr>
+              <w:t>Android Studio</w:t>
+            </w:r>
+          </w:p>
+          <w:p>
+            <w:pPr>
+              <w:pStyle w:val="ListParagraph"/>
+              <w:numPr>
+                <w:ilvl w:val="0"/>
+                <w:numId w:val="13"/>
+              </w:numPr>
+              <w:spacing w:line="276" w:lineRule="auto"/>
+              <w:textAlignment w:val="baseline"/>
+              <w:rPr>
+                <w:rFonts w:ascii="Times New Roman" w:eastAsia="Times New Roman" w:hAnsi="Times New Roman" w:cs="Times New Roman"/>
+                <w:color w:val="000000"/>
+                <w:lang w:val="en-CA" w:eastAsia="en-CA"/>
+              </w:rPr>
+            </w:pPr>
+            <w:r>
+              <w:rPr>
+                <w:rFonts w:ascii="Times New Roman" w:eastAsia="Times New Roman" w:hAnsi="Times New Roman" w:cs="Times New Roman"/>
+                <w:color w:val="000000"/>
+                <w:lang w:val="en-CA" w:eastAsia="en-CA"/>
+              </w:rPr>
               <w:t>C/C++</w:t>
             </w:r>
           </w:p>
@@ -494,31 +430,44 @@
                 <w:lang w:val="en-CA" w:eastAsia="en-CA"/>
               </w:rPr>
             </w:pPr>
-            <w:proofErr w:type="spellStart"/>
             <w:r>
               <w:rPr>
                 <w:rFonts w:ascii="Times New Roman" w:eastAsia="Times New Roman" w:hAnsi="Times New Roman" w:cs="Times New Roman"/>
                 <w:color w:val="000000"/>
                 <w:lang w:val="en-CA" w:eastAsia="en-CA"/>
               </w:rPr>
-              <w:t>Mips</w:t>
+              <w:t>Python</w:t>
             </w:r>
-            <w:proofErr w:type="spellEnd"/>
+          </w:p>
+          <w:p>
+            <w:pPr>
+              <w:pStyle w:val="ListParagraph"/>
+              <w:numPr>
+                <w:ilvl w:val="0"/>
+                <w:numId w:val="13"/>
+              </w:numPr>
+              <w:spacing w:line="276" w:lineRule="auto"/>
+              <w:textAlignment w:val="baseline"/>
+              <w:rPr>
+                <w:rFonts w:ascii="Times New Roman" w:eastAsia="Times New Roman" w:hAnsi="Times New Roman" w:cs="Times New Roman"/>
+                <w:color w:val="000000"/>
+                <w:lang w:val="en-CA" w:eastAsia="en-CA"/>
+              </w:rPr>
+            </w:pPr>
             <w:r>
               <w:rPr>
                 <w:rFonts w:ascii="Times New Roman" w:eastAsia="Times New Roman" w:hAnsi="Times New Roman" w:cs="Times New Roman"/>
                 <w:color w:val="000000"/>
                 <w:lang w:val="en-CA" w:eastAsia="en-CA"/>
               </w:rPr>
-              <w:t xml:space="preserve"> Assembl</w:t>
+              <w:t>Python SQLite3</w:t>
             </w:r>
+            <w:commentRangeEnd w:id="0"/>
             <w:r>
               <w:rPr>
-                <w:rFonts w:ascii="Times New Roman" w:eastAsia="Times New Roman" w:hAnsi="Times New Roman" w:cs="Times New Roman"/>
-                <w:color w:val="000000"/>
-                <w:lang w:val="en-CA" w:eastAsia="en-CA"/>
+                <w:rStyle w:val="CommentReference"/>
               </w:rPr>
-              <w:t>y</w:t>
+              <w:commentReference w:id="0"/>
             </w:r>
           </w:p>
         </w:tc>
@@ -765,7 +714,7 @@
         </w:rPr>
         <w:t xml:space="preserve"> Link: </w:t>
       </w:r>
-      <w:hyperlink r:id="rId8" w:history="1">
+      <w:hyperlink r:id="rId11" w:history="1">
         <w:r>
           <w:rPr>
             <w:rStyle w:val="Hyperlink"/>
@@ -786,11 +735,31 @@
           <w:rFonts w:ascii="Times New Roman" w:hAnsi="Times New Roman" w:cs="Times New Roman"/>
         </w:rPr>
       </w:pPr>
+      <w:commentRangeStart w:id="2"/>
       <w:r>
         <w:rPr>
           <w:rFonts w:ascii="Times New Roman" w:hAnsi="Times New Roman" w:cs="Times New Roman"/>
         </w:rPr>
-        <w:t>Programmed in Java, tracks a user’s emotional state and allows them to follow friends</w:t>
+        <w:t>Programmed</w:t>
+      </w:r>
+      <w:r>
+        <w:rPr>
+          <w:rFonts w:ascii="Times New Roman" w:hAnsi="Times New Roman" w:cs="Times New Roman"/>
+        </w:rPr>
+        <w:t xml:space="preserve"> visually intuitive application</w:t>
+      </w:r>
+      <w:r>
+        <w:rPr>
+          <w:rFonts w:ascii="Times New Roman" w:hAnsi="Times New Roman" w:cs="Times New Roman"/>
+        </w:rPr>
+        <w:t xml:space="preserve"> in Java, tracks a user’s emotional state and allows them to follow friends</w:t>
+      </w:r>
+      <w:commentRangeEnd w:id="2"/>
+      <w:r>
+        <w:rPr>
+          <w:rStyle w:val="CommentReference"/>
+        </w:rPr>
+        <w:commentReference w:id="2"/>
       </w:r>
     </w:p>
     <w:p>
@@ -1114,7 +1083,7 @@
         </w:rPr>
         <w:t xml:space="preserve"> Link: </w:t>
       </w:r>
-      <w:hyperlink r:id="rId9" w:history="1">
+      <w:hyperlink r:id="rId12" w:history="1">
         <w:r>
           <w:rPr>
             <w:rStyle w:val="Hyperlink"/>
@@ -1162,6 +1131,7 @@
           <w:lang w:val="en-CA" w:eastAsia="en-CA"/>
         </w:rPr>
       </w:pPr>
+      <w:commentRangeStart w:id="3"/>
       <w:r>
         <w:rPr>
           <w:rFonts w:ascii="Times New Roman" w:eastAsia="Times New Roman" w:hAnsi="Times New Roman" w:cs="Times New Roman"/>
@@ -1169,6 +1139,13 @@
           <w:lang w:val="en-CA" w:eastAsia="en-CA"/>
         </w:rPr>
         <w:t>Embedded SQLITE3 Queries in Python to create a simple UI</w:t>
+      </w:r>
+      <w:commentRangeEnd w:id="3"/>
+      <w:r>
+        <w:rPr>
+          <w:rStyle w:val="CommentReference"/>
+        </w:rPr>
+        <w:commentReference w:id="3"/>
       </w:r>
     </w:p>
     <w:p>
@@ -1186,6 +1163,7 @@
           <w:lang w:val="en-CA" w:eastAsia="en-CA"/>
         </w:rPr>
       </w:pPr>
+      <w:commentRangeStart w:id="4"/>
       <w:r>
         <w:rPr>
           <w:rFonts w:ascii="Times New Roman" w:eastAsia="Times New Roman" w:hAnsi="Times New Roman" w:cs="Times New Roman"/>
@@ -1193,6 +1171,13 @@
           <w:lang w:val="en-CA" w:eastAsia="en-CA"/>
         </w:rPr>
         <w:t>Imported Pandas and Folium Libraries to plot queried data onto graphs</w:t>
+      </w:r>
+      <w:commentRangeEnd w:id="4"/>
+      <w:r>
+        <w:rPr>
+          <w:rStyle w:val="CommentReference"/>
+        </w:rPr>
+        <w:commentReference w:id="4"/>
       </w:r>
     </w:p>
     <w:p>
@@ -1242,8 +1227,6 @@
         </w:rPr>
         <w:t>Each Require Additional input, such as year</w:t>
       </w:r>
-      <w:bookmarkStart w:id="0" w:name="_GoBack"/>
-      <w:bookmarkEnd w:id="0"/>
     </w:p>
     <w:p>
       <w:pPr>
@@ -1439,6 +1422,165 @@
     </w:sectPr>
   </w:body>
 </w:document>
+</file>
+
+<file path=word/comments.xml><?xml version="1.0" encoding="utf-8"?>
+<w:comments xmlns:wpc="http://schemas.microsoft.com/office/word/2010/wordprocessingCanvas" xmlns:cx="http://schemas.microsoft.com/office/drawing/2014/chartex" xmlns:cx1="http://schemas.microsoft.com/office/drawing/2015/9/8/chartex" xmlns:cx2="http://schemas.microsoft.com/office/drawing/2015/10/21/chartex" xmlns:cx3="http://schemas.microsoft.com/office/drawing/2016/5/9/chartex" xmlns:cx4="http://schemas.microsoft.com/office/drawing/2016/5/10/chartex" xmlns:cx5="http://schemas.microsoft.com/office/drawing/2016/5/11/chartex" xmlns:cx6="http://schemas.microsoft.com/office/drawing/2016/5/12/chartex" xmlns:cx7="http://schemas.microsoft.com/office/drawing/2016/5/13/chartex" xmlns:cx8="http://schemas.microsoft.com/office/drawing/2016/5/14/chartex" xmlns:mc="http://schemas.openxmlformats.org/markup-compatibility/2006" xmlns:aink="http://schemas.microsoft.com/office/drawing/2016/ink" xmlns:am3d="http://schemas.microsoft.com/office/drawing/2017/model3d" xmlns:o="urn:schemas-microsoft-com:office:office" xmlns:r="http://schemas.openxmlformats.org/officeDocument/2006/relationships" xmlns:m="http://schemas.openxmlformats.org/officeDocument/2006/math" xmlns:v="urn:schemas-microsoft-com:vml" xmlns:wp14="http://schemas.microsoft.com/office/word/2010/wordprocessingDrawing" xmlns:wp="http://schemas.openxmlformats.org/drawingml/2006/wordprocessingDrawing" xmlns:w10="urn:schemas-microsoft-com:office:word" xmlns:w="http://schemas.openxmlformats.org/wordprocessingml/2006/main" xmlns:w14="http://schemas.microsoft.com/office/word/2010/wordml" xmlns:w15="http://schemas.microsoft.com/office/word/2012/wordml" xmlns:w16cid="http://schemas.microsoft.com/office/word/2016/wordml/cid" xmlns:w16se="http://schemas.microsoft.com/office/word/2015/wordml/symex" xmlns:wpg="http://schemas.microsoft.com/office/word/2010/wordprocessingGroup" xmlns:wpi="http://schemas.microsoft.com/office/word/2010/wordprocessingInk" xmlns:wne="http://schemas.microsoft.com/office/word/2006/wordml" xmlns:wps="http://schemas.microsoft.com/office/word/2010/wordprocessingShape" mc:Ignorable="w14 w15 w16se w16cid wp14">
+  <w:comment w:id="0" w:author="Owen Lu" w:date="2020-01-19T20:11:00Z" w:initials="OL">
+    <w:p>
+      <w:pPr>
+        <w:pStyle w:val="CommentText"/>
+      </w:pPr>
+      <w:r>
+        <w:rPr>
+          <w:rStyle w:val="CommentReference"/>
+        </w:rPr>
+        <w:annotationRef/>
+      </w:r>
+      <w:r>
+        <w:t>Changed some stuff around and added data visualization</w:t>
+      </w:r>
+      <w:bookmarkStart w:id="1" w:name="_GoBack"/>
+      <w:bookmarkEnd w:id="1"/>
+    </w:p>
+  </w:comment>
+  <w:comment w:id="2" w:author="Owen Lu" w:date="2020-01-19T20:00:00Z" w:initials="OL">
+    <w:p>
+      <w:pPr>
+        <w:pStyle w:val="CommentText"/>
+      </w:pPr>
+      <w:r>
+        <w:rPr>
+          <w:rStyle w:val="CommentReference"/>
+        </w:rPr>
+        <w:annotationRef/>
+      </w:r>
+      <w:r>
+        <w:t>Probably want to frame this application in the data visualization sense</w:t>
+      </w:r>
+    </w:p>
+    <w:p>
+      <w:pPr>
+        <w:pStyle w:val="CommentText"/>
+      </w:pPr>
+    </w:p>
+    <w:p>
+      <w:pPr>
+        <w:pStyle w:val="CommentText"/>
+      </w:pPr>
+      <w:r>
+        <w:t>Emphasize the google maps API, and ease of use for every day users.</w:t>
+      </w:r>
+    </w:p>
+    <w:p>
+      <w:pPr>
+        <w:pStyle w:val="CommentText"/>
+      </w:pPr>
+    </w:p>
+    <w:p>
+      <w:pPr>
+        <w:pStyle w:val="CommentText"/>
+      </w:pPr>
+    </w:p>
+    <w:p>
+      <w:pPr>
+        <w:pStyle w:val="CommentText"/>
+      </w:pPr>
+      <w:r>
+        <w:t>Not sure if you’ve played around with Excel and dashboards, but the whole project seems to be based around that. You need to purely emphasize data analysis in a dashboard/graphical sense</w:t>
+      </w:r>
+    </w:p>
+  </w:comment>
+  <w:comment w:id="3" w:author="Owen Lu" w:date="2020-01-19T20:05:00Z" w:initials="OL">
+    <w:p>
+      <w:pPr>
+        <w:pStyle w:val="CommentText"/>
+      </w:pPr>
+      <w:r>
+        <w:rPr>
+          <w:rStyle w:val="CommentReference"/>
+        </w:rPr>
+        <w:annotationRef/>
+      </w:r>
+      <w:r>
+        <w:t>Since we’re talking about database integration, you can talk about building a visual representation of the data:</w:t>
+      </w:r>
+    </w:p>
+    <w:p>
+      <w:pPr>
+        <w:pStyle w:val="CommentText"/>
+      </w:pPr>
+    </w:p>
+    <w:p>
+      <w:pPr>
+        <w:pStyle w:val="CommentText"/>
+      </w:pPr>
+      <w:r>
+        <w:t xml:space="preserve">“Developed simple interface to produce data analysis, statistics and infographic plots </w:t>
+      </w:r>
+      <w:r>
+        <w:t>to be easily interpreted by the end user.”</w:t>
+      </w:r>
+    </w:p>
+    <w:p>
+      <w:pPr>
+        <w:pStyle w:val="CommentText"/>
+      </w:pPr>
+    </w:p>
+    <w:p>
+      <w:pPr>
+        <w:pStyle w:val="CommentText"/>
+      </w:pPr>
+      <w:proofErr w:type="gramStart"/>
+      <w:r>
+        <w:t>Again</w:t>
+      </w:r>
+      <w:proofErr w:type="gramEnd"/>
+      <w:r>
+        <w:t xml:space="preserve"> the whole idea is to emphasize how easy to understand and informative the plots are.</w:t>
+      </w:r>
+    </w:p>
+  </w:comment>
+  <w:comment w:id="4" w:author="Owen Lu" w:date="2020-01-19T20:02:00Z" w:initials="OL">
+    <w:p>
+      <w:pPr>
+        <w:pStyle w:val="CommentText"/>
+      </w:pPr>
+      <w:r>
+        <w:rPr>
+          <w:rStyle w:val="CommentReference"/>
+        </w:rPr>
+        <w:annotationRef/>
+      </w:r>
+      <w:r>
+        <w:t xml:space="preserve">Talk about the graphical methods and intuitive nature of the plots </w:t>
+      </w:r>
+      <w:proofErr w:type="spellStart"/>
+      <w:r>
+        <w:t>etc</w:t>
+      </w:r>
+      <w:proofErr w:type="spellEnd"/>
+    </w:p>
+  </w:comment>
+</w:comments>
+</file>
+
+<file path=word/commentsExtended.xml><?xml version="1.0" encoding="utf-8"?>
+<w15:commentsEx xmlns:wpc="http://schemas.microsoft.com/office/word/2010/wordprocessingCanvas" xmlns:cx="http://schemas.microsoft.com/office/drawing/2014/chartex" xmlns:cx1="http://schemas.microsoft.com/office/drawing/2015/9/8/chartex" xmlns:cx2="http://schemas.microsoft.com/office/drawing/2015/10/21/chartex" xmlns:cx3="http://schemas.microsoft.com/office/drawing/2016/5/9/chartex" xmlns:cx4="http://schemas.microsoft.com/office/drawing/2016/5/10/chartex" xmlns:cx5="http://schemas.microsoft.com/office/drawing/2016/5/11/chartex" xmlns:cx6="http://schemas.microsoft.com/office/drawing/2016/5/12/chartex" xmlns:cx7="http://schemas.microsoft.com/office/drawing/2016/5/13/chartex" xmlns:cx8="http://schemas.microsoft.com/office/drawing/2016/5/14/chartex" xmlns:mc="http://schemas.openxmlformats.org/markup-compatibility/2006" xmlns:aink="http://schemas.microsoft.com/office/drawing/2016/ink" xmlns:am3d="http://schemas.microsoft.com/office/drawing/2017/model3d" xmlns:o="urn:schemas-microsoft-com:office:office" xmlns:r="http://schemas.openxmlformats.org/officeDocument/2006/relationships" xmlns:m="http://schemas.openxmlformats.org/officeDocument/2006/math" xmlns:v="urn:schemas-microsoft-com:vml" xmlns:wp14="http://schemas.microsoft.com/office/word/2010/wordprocessingDrawing" xmlns:wp="http://schemas.openxmlformats.org/drawingml/2006/wordprocessingDrawing" xmlns:w10="urn:schemas-microsoft-com:office:word" xmlns:w="http://schemas.openxmlformats.org/wordprocessingml/2006/main" xmlns:w14="http://schemas.microsoft.com/office/word/2010/wordml" xmlns:w15="http://schemas.microsoft.com/office/word/2012/wordml" xmlns:w16cid="http://schemas.microsoft.com/office/word/2016/wordml/cid" xmlns:w16se="http://schemas.microsoft.com/office/word/2015/wordml/symex" xmlns:wpg="http://schemas.microsoft.com/office/word/2010/wordprocessingGroup" xmlns:wpi="http://schemas.microsoft.com/office/word/2010/wordprocessingInk" xmlns:wne="http://schemas.microsoft.com/office/word/2006/wordml" xmlns:wps="http://schemas.microsoft.com/office/word/2010/wordprocessingShape" mc:Ignorable="w14 w15 w16se w16cid wp14">
+  <w15:commentEx w15:paraId="3B9962FE" w15:done="0"/>
+  <w15:commentEx w15:paraId="40098ACB" w15:done="0"/>
+  <w15:commentEx w15:paraId="3149949E" w15:done="0"/>
+  <w15:commentEx w15:paraId="0BB4CDB3" w15:done="0"/>
+</w15:commentsEx>
+</file>
+
+<file path=word/commentsIds.xml><?xml version="1.0" encoding="utf-8"?>
+<w16cid:commentsIds xmlns:wpc="http://schemas.microsoft.com/office/word/2010/wordprocessingCanvas" xmlns:cx="http://schemas.microsoft.com/office/drawing/2014/chartex" xmlns:cx1="http://schemas.microsoft.com/office/drawing/2015/9/8/chartex" xmlns:cx2="http://schemas.microsoft.com/office/drawing/2015/10/21/chartex" xmlns:cx3="http://schemas.microsoft.com/office/drawing/2016/5/9/chartex" xmlns:cx4="http://schemas.microsoft.com/office/drawing/2016/5/10/chartex" xmlns:cx5="http://schemas.microsoft.com/office/drawing/2016/5/11/chartex" xmlns:cx6="http://schemas.microsoft.com/office/drawing/2016/5/12/chartex" xmlns:cx7="http://schemas.microsoft.com/office/drawing/2016/5/13/chartex" xmlns:cx8="http://schemas.microsoft.com/office/drawing/2016/5/14/chartex" xmlns:mc="http://schemas.openxmlformats.org/markup-compatibility/2006" xmlns:aink="http://schemas.microsoft.com/office/drawing/2016/ink" xmlns:am3d="http://schemas.microsoft.com/office/drawing/2017/model3d" xmlns:o="urn:schemas-microsoft-com:office:office" xmlns:r="http://schemas.openxmlformats.org/officeDocument/2006/relationships" xmlns:m="http://schemas.openxmlformats.org/officeDocument/2006/math" xmlns:v="urn:schemas-microsoft-com:vml" xmlns:wp14="http://schemas.microsoft.com/office/word/2010/wordprocessingDrawing" xmlns:wp="http://schemas.openxmlformats.org/drawingml/2006/wordprocessingDrawing" xmlns:w10="urn:schemas-microsoft-com:office:word" xmlns:w="http://schemas.openxmlformats.org/wordprocessingml/2006/main" xmlns:w14="http://schemas.microsoft.com/office/word/2010/wordml" xmlns:w15="http://schemas.microsoft.com/office/word/2012/wordml" xmlns:w16cid="http://schemas.microsoft.com/office/word/2016/wordml/cid" xmlns:w16se="http://schemas.microsoft.com/office/word/2015/wordml/symex" xmlns:wpg="http://schemas.microsoft.com/office/word/2010/wordprocessingGroup" xmlns:wpi="http://schemas.microsoft.com/office/word/2010/wordprocessingInk" xmlns:wne="http://schemas.microsoft.com/office/word/2006/wordml" xmlns:wps="http://schemas.microsoft.com/office/word/2010/wordprocessingShape" mc:Ignorable="w14 w15 w16se w16cid wp14">
+  <w16cid:commentId w16cid:paraId="3B9962FE" w16cid:durableId="21CF3654"/>
+  <w16cid:commentId w16cid:paraId="40098ACB" w16cid:durableId="21CF33C4"/>
+  <w16cid:commentId w16cid:paraId="3149949E" w16cid:durableId="21CF350F"/>
+  <w16cid:commentId w16cid:paraId="0BB4CDB3" w16cid:durableId="21CF3469"/>
+</w16cid:commentsIds>
 </file>
 
 <file path=word/numbering.xml><?xml version="1.0" encoding="utf-8"?>
@@ -3406,6 +3548,14 @@
 </w:numbering>
 </file>
 
+<file path=word/people.xml><?xml version="1.0" encoding="utf-8"?>
+<w15:people xmlns:wpc="http://schemas.microsoft.com/office/word/2010/wordprocessingCanvas" xmlns:cx="http://schemas.microsoft.com/office/drawing/2014/chartex" xmlns:cx1="http://schemas.microsoft.com/office/drawing/2015/9/8/chartex" xmlns:cx2="http://schemas.microsoft.com/office/drawing/2015/10/21/chartex" xmlns:cx3="http://schemas.microsoft.com/office/drawing/2016/5/9/chartex" xmlns:cx4="http://schemas.microsoft.com/office/drawing/2016/5/10/chartex" xmlns:cx5="http://schemas.microsoft.com/office/drawing/2016/5/11/chartex" xmlns:cx6="http://schemas.microsoft.com/office/drawing/2016/5/12/chartex" xmlns:cx7="http://schemas.microsoft.com/office/drawing/2016/5/13/chartex" xmlns:cx8="http://schemas.microsoft.com/office/drawing/2016/5/14/chartex" xmlns:mc="http://schemas.openxmlformats.org/markup-compatibility/2006" xmlns:aink="http://schemas.microsoft.com/office/drawing/2016/ink" xmlns:am3d="http://schemas.microsoft.com/office/drawing/2017/model3d" xmlns:o="urn:schemas-microsoft-com:office:office" xmlns:r="http://schemas.openxmlformats.org/officeDocument/2006/relationships" xmlns:m="http://schemas.openxmlformats.org/officeDocument/2006/math" xmlns:v="urn:schemas-microsoft-com:vml" xmlns:wp14="http://schemas.microsoft.com/office/word/2010/wordprocessingDrawing" xmlns:wp="http://schemas.openxmlformats.org/drawingml/2006/wordprocessingDrawing" xmlns:w10="urn:schemas-microsoft-com:office:word" xmlns:w="http://schemas.openxmlformats.org/wordprocessingml/2006/main" xmlns:w14="http://schemas.microsoft.com/office/word/2010/wordml" xmlns:w15="http://schemas.microsoft.com/office/word/2012/wordml" xmlns:w16cid="http://schemas.microsoft.com/office/word/2016/wordml/cid" xmlns:w16se="http://schemas.microsoft.com/office/word/2015/wordml/symex" xmlns:wpg="http://schemas.microsoft.com/office/word/2010/wordprocessingGroup" xmlns:wpi="http://schemas.microsoft.com/office/word/2010/wordprocessingInk" xmlns:wne="http://schemas.microsoft.com/office/word/2006/wordml" xmlns:wps="http://schemas.microsoft.com/office/word/2010/wordprocessingShape" mc:Ignorable="w14 w15 w16se w16cid wp14">
+  <w15:person w15:author="Owen Lu">
+    <w15:presenceInfo w15:providerId="Windows Live" w15:userId="bc1c023fbdfbd6eb"/>
+  </w15:person>
+</w15:people>
+</file>
+
 <file path=word/styles.xml><?xml version="1.0" encoding="utf-8"?>
 <w:styles xmlns:mc="http://schemas.openxmlformats.org/markup-compatibility/2006" xmlns:r="http://schemas.openxmlformats.org/officeDocument/2006/relationships" xmlns:w="http://schemas.openxmlformats.org/wordprocessingml/2006/main" xmlns:w14="http://schemas.microsoft.com/office/word/2010/wordml" xmlns:w15="http://schemas.microsoft.com/office/word/2012/wordml" xmlns:w16cid="http://schemas.microsoft.com/office/word/2016/wordml/cid" xmlns:w16se="http://schemas.microsoft.com/office/word/2015/wordml/symex" mc:Ignorable="w14 w15 w16se w16cid">
   <w:docDefaults>
@@ -3423,7 +3573,7 @@
       </w:pPr>
     </w:pPrDefault>
   </w:docDefaults>
-  <w:latentStyles w:defLockedState="0" w:defUIPriority="99" w:defSemiHidden="0" w:defUnhideWhenUsed="0" w:defQFormat="0" w:count="376">
+  <w:latentStyles w:defLockedState="0" w:defUIPriority="99" w:defSemiHidden="0" w:defUnhideWhenUsed="0" w:defQFormat="0" w:count="375">
     <w:lsdException w:name="Normal" w:uiPriority="0" w:qFormat="1"/>
     <w:lsdException w:name="heading 1" w:uiPriority="9" w:qFormat="1"/>
     <w:lsdException w:name="heading 2" w:semiHidden="1" w:uiPriority="9" w:unhideWhenUsed="1" w:qFormat="1"/>
@@ -3799,7 +3949,6 @@
     <w:lsdException w:name="Smart Hyperlink" w:semiHidden="1" w:unhideWhenUsed="1"/>
     <w:lsdException w:name="Hashtag" w:semiHidden="1" w:unhideWhenUsed="1"/>
     <w:lsdException w:name="Unresolved Mention" w:semiHidden="1" w:unhideWhenUsed="1"/>
-    <w:lsdException w:name="Smart Link" w:semiHidden="1" w:unhideWhenUsed="1"/>
   </w:latentStyles>
   <w:style w:type="paragraph" w:default="1" w:styleId="Normal">
     <w:name w:val="Normal"/>
@@ -3902,6 +4051,74 @@
         <w:insideV w:val="single" w:sz="4" w:space="0" w:color="auto"/>
       </w:tblBorders>
     </w:tblPr>
+  </w:style>
+  <w:style w:type="character" w:styleId="CommentReference">
+    <w:name w:val="annotation reference"/>
+    <w:basedOn w:val="DefaultParagraphFont"/>
+    <w:uiPriority w:val="99"/>
+    <w:semiHidden/>
+    <w:unhideWhenUsed/>
+    <w:rsid w:val="00970DD0"/>
+    <w:rPr>
+      <w:sz w:val="16"/>
+      <w:szCs w:val="16"/>
+    </w:rPr>
+  </w:style>
+  <w:style w:type="paragraph" w:styleId="CommentText">
+    <w:name w:val="annotation text"/>
+    <w:basedOn w:val="Normal"/>
+    <w:link w:val="CommentTextChar"/>
+    <w:uiPriority w:val="99"/>
+    <w:semiHidden/>
+    <w:unhideWhenUsed/>
+    <w:rsid w:val="00970DD0"/>
+    <w:pPr>
+      <w:spacing w:line="240" w:lineRule="auto"/>
+    </w:pPr>
+    <w:rPr>
+      <w:sz w:val="20"/>
+      <w:szCs w:val="20"/>
+    </w:rPr>
+  </w:style>
+  <w:style w:type="character" w:customStyle="1" w:styleId="CommentTextChar">
+    <w:name w:val="Comment Text Char"/>
+    <w:basedOn w:val="DefaultParagraphFont"/>
+    <w:link w:val="CommentText"/>
+    <w:uiPriority w:val="99"/>
+    <w:semiHidden/>
+    <w:rsid w:val="00970DD0"/>
+    <w:rPr>
+      <w:sz w:val="20"/>
+      <w:szCs w:val="20"/>
+    </w:rPr>
+  </w:style>
+  <w:style w:type="paragraph" w:styleId="CommentSubject">
+    <w:name w:val="annotation subject"/>
+    <w:basedOn w:val="CommentText"/>
+    <w:next w:val="CommentText"/>
+    <w:link w:val="CommentSubjectChar"/>
+    <w:uiPriority w:val="99"/>
+    <w:semiHidden/>
+    <w:unhideWhenUsed/>
+    <w:rsid w:val="00970DD0"/>
+    <w:rPr>
+      <w:b/>
+      <w:bCs/>
+    </w:rPr>
+  </w:style>
+  <w:style w:type="character" w:customStyle="1" w:styleId="CommentSubjectChar">
+    <w:name w:val="Comment Subject Char"/>
+    <w:basedOn w:val="CommentTextChar"/>
+    <w:link w:val="CommentSubject"/>
+    <w:uiPriority w:val="99"/>
+    <w:semiHidden/>
+    <w:rsid w:val="00970DD0"/>
+    <w:rPr>
+      <w:b/>
+      <w:bCs/>
+      <w:sz w:val="20"/>
+      <w:szCs w:val="20"/>
+    </w:rPr>
   </w:style>
 </w:styles>
 </file>
@@ -4172,7 +4389,7 @@
 </file>
 
 <file path=customXml/itemProps1.xml><?xml version="1.0" encoding="utf-8"?>
-<ds:datastoreItem xmlns:ds="http://schemas.openxmlformats.org/officeDocument/2006/customXml" ds:itemID="{CB9E8A48-F56D-4EF4-8457-79D9828CB802}">
+<ds:datastoreItem xmlns:ds="http://schemas.openxmlformats.org/officeDocument/2006/customXml" ds:itemID="{2243A20E-6DB4-4989-AFA2-BA25AAFF55B6}">
   <ds:schemaRefs>
     <ds:schemaRef ds:uri="http://schemas.openxmlformats.org/officeDocument/2006/bibliography"/>
   </ds:schemaRefs>

</xml_diff>